<commit_message>
Added two more characters
</commit_message>
<xml_diff>
--- a/Characters.docx
+++ b/Characters.docx
@@ -16,6 +16,16 @@
     <w:p>
       <w:r>
         <w:t>Crocodile</w:t>
+      </w:r>
+    </w:p>
+    <w:p>
+      <w:r>
+        <w:t>Lion</w:t>
+      </w:r>
+    </w:p>
+    <w:p>
+      <w:r>
+        <w:t>Tiger</w:t>
       </w:r>
     </w:p>
     <w:sectPr>

</xml_diff>